<commit_message>
Update all documents with Veradermics actual PK data
Based on Veradermics VDPHL01 clinical data showing:
- Actual Cmax: ~7-8 ng/mL (not 10-18 as estimated)
- Cardiac threshold: 20 ng/mL
- Hair growth threshold: 1.62 ng/mL
- IR 5mg Cmax: ~22 ng/mL (exceeds cardiac threshold)

Key changes:
- Revised target Cmax: 6-10 ng/mL (was 12-18)
- Revised dissolution targets: 15-20% (1h), 40-50% (4h), 65-75% (8h), >80% (12h)
- Updated lipid matrix formula: Compritol 45%, Precirol 12%, PEG 5%, Poloxamer 1.5%
- Added PK threshold data to IPR petition

Files updated: Minoxidil_ER_Formulations, Lipid_Matrix_Formulation_Protocol,
Release_Rate_Control_Strategies, Final_Recommendation, Execution_Roadmap,
IPR_Petition_Draft (all .md/.html/.docx variants)

Co-Authored-By: Claude Opus 4.5 <noreply@anthropic.com>
</commit_message>
<xml_diff>
--- a/Final_Recommendation.docx
+++ b/Final_Recommendation.docx
@@ -1058,13 +1058,13 @@
       </w:r>
     </w:p>
     <w:bookmarkEnd w:id="18"/>
-    <w:bookmarkStart w:id="19" w:name="lipid-matrix-formulation-summary"/>
+    <w:bookmarkStart w:id="19" w:name="Xe47db915c2ff8839de56729c7d1e5adb851bcef"/>
     <w:p>
       <w:pPr>
         <w:pStyle w:val="Heading2"/>
       </w:pPr>
       <w:r>
-        <w:t xml:space="preserve">Lipid Matrix Formulation Summary</w:t>
+        <w:t xml:space="preserve">Lipid Matrix Formulation Summary (Optimized for Veradermics-Matching PK)</w:t>
       </w:r>
     </w:p>
     <w:tbl>
@@ -1205,29 +1205,37 @@
               <w:pStyle w:val="Compact"/>
             </w:pPr>
             <w:r>
-              <w:t xml:space="preserve">100.0</w:t>
-            </w:r>
-          </w:p>
-        </w:tc>
-        <w:tc>
-          <w:tcPr/>
-          <w:p>
-            <w:pPr>
-              <w:pStyle w:val="Compact"/>
-            </w:pPr>
-            <w:r>
-              <w:t xml:space="preserve">40.0%</w:t>
-            </w:r>
-          </w:p>
-        </w:tc>
-        <w:tc>
-          <w:tcPr/>
-          <w:p>
-            <w:pPr>
-              <w:pStyle w:val="Compact"/>
-            </w:pPr>
-            <w:r>
-              <w:t xml:space="preserve">Lipid matrix former</w:t>
+              <w:rPr>
+                <w:b/>
+                <w:bCs/>
+              </w:rPr>
+              <w:t xml:space="preserve">112.5</w:t>
+            </w:r>
+          </w:p>
+        </w:tc>
+        <w:tc>
+          <w:tcPr/>
+          <w:p>
+            <w:pPr>
+              <w:pStyle w:val="Compact"/>
+            </w:pPr>
+            <w:r>
+              <w:rPr>
+                <w:b/>
+                <w:bCs/>
+              </w:rPr>
+              <w:t xml:space="preserve">45.0%</w:t>
+            </w:r>
+          </w:p>
+        </w:tc>
+        <w:tc>
+          <w:tcPr/>
+          <w:p>
+            <w:pPr>
+              <w:pStyle w:val="Compact"/>
+            </w:pPr>
+            <w:r>
+              <w:t xml:space="preserve">Lipid matrix former (increased for lower Cmax)</w:t>
             </w:r>
           </w:p>
         </w:tc>
@@ -1251,18 +1259,26 @@
               <w:pStyle w:val="Compact"/>
             </w:pPr>
             <w:r>
-              <w:t xml:space="preserve">50.0</w:t>
-            </w:r>
-          </w:p>
-        </w:tc>
-        <w:tc>
-          <w:tcPr/>
-          <w:p>
-            <w:pPr>
-              <w:pStyle w:val="Compact"/>
-            </w:pPr>
-            <w:r>
-              <w:t xml:space="preserve">20.0%</w:t>
+              <w:rPr>
+                <w:b/>
+                <w:bCs/>
+              </w:rPr>
+              <w:t xml:space="preserve">30.0</w:t>
+            </w:r>
+          </w:p>
+        </w:tc>
+        <w:tc>
+          <w:tcPr/>
+          <w:p>
+            <w:pPr>
+              <w:pStyle w:val="Compact"/>
+            </w:pPr>
+            <w:r>
+              <w:rPr>
+                <w:b/>
+                <w:bCs/>
+              </w:rPr>
+              <w:t xml:space="preserve">12.0%</w:t>
             </w:r>
           </w:p>
         </w:tc>
@@ -1286,40 +1302,48 @@
               <w:pStyle w:val="Compact"/>
             </w:pPr>
             <w:r>
-              <w:t xml:space="preserve">Microcrystalline cellulose</w:t>
-            </w:r>
-          </w:p>
-        </w:tc>
-        <w:tc>
-          <w:tcPr/>
-          <w:p>
-            <w:pPr>
-              <w:pStyle w:val="Compact"/>
-            </w:pPr>
-            <w:r>
-              <w:t xml:space="preserve">62.5</w:t>
-            </w:r>
-          </w:p>
-        </w:tc>
-        <w:tc>
-          <w:tcPr/>
-          <w:p>
-            <w:pPr>
-              <w:pStyle w:val="Compact"/>
-            </w:pPr>
-            <w:r>
-              <w:t xml:space="preserve">25.0%</w:t>
-            </w:r>
-          </w:p>
-        </w:tc>
-        <w:tc>
-          <w:tcPr/>
-          <w:p>
-            <w:pPr>
-              <w:pStyle w:val="Compact"/>
-            </w:pPr>
-            <w:r>
-              <w:t xml:space="preserve">Filler</w:t>
+              <w:t xml:space="preserve">PEG 6000</w:t>
+            </w:r>
+          </w:p>
+        </w:tc>
+        <w:tc>
+          <w:tcPr/>
+          <w:p>
+            <w:pPr>
+              <w:pStyle w:val="Compact"/>
+            </w:pPr>
+            <w:r>
+              <w:rPr>
+                <w:b/>
+                <w:bCs/>
+              </w:rPr>
+              <w:t xml:space="preserve">12.5</w:t>
+            </w:r>
+          </w:p>
+        </w:tc>
+        <w:tc>
+          <w:tcPr/>
+          <w:p>
+            <w:pPr>
+              <w:pStyle w:val="Compact"/>
+            </w:pPr>
+            <w:r>
+              <w:rPr>
+                <w:b/>
+                <w:bCs/>
+              </w:rPr>
+              <w:t xml:space="preserve">5.0%</w:t>
+            </w:r>
+          </w:p>
+        </w:tc>
+        <w:tc>
+          <w:tcPr/>
+          <w:p>
+            <w:pPr>
+              <w:pStyle w:val="Compact"/>
+            </w:pPr>
+            <w:r>
+              <w:t xml:space="preserve">Pore former (ensures complete release)</w:t>
             </w:r>
           </w:p>
         </w:tc>
@@ -1332,29 +1356,29 @@
               <w:pStyle w:val="Compact"/>
             </w:pPr>
             <w:r>
-              <w:t xml:space="preserve">Lactose monohydrate</w:t>
-            </w:r>
-          </w:p>
-        </w:tc>
-        <w:tc>
-          <w:tcPr/>
-          <w:p>
-            <w:pPr>
-              <w:pStyle w:val="Compact"/>
-            </w:pPr>
-            <w:r>
-              <w:t xml:space="preserve">17.0</w:t>
-            </w:r>
-          </w:p>
-        </w:tc>
-        <w:tc>
-          <w:tcPr/>
-          <w:p>
-            <w:pPr>
-              <w:pStyle w:val="Compact"/>
-            </w:pPr>
-            <w:r>
-              <w:t xml:space="preserve">6.8%</w:t>
+              <w:t xml:space="preserve">Microcrystalline cellulose</w:t>
+            </w:r>
+          </w:p>
+        </w:tc>
+        <w:tc>
+          <w:tcPr/>
+          <w:p>
+            <w:pPr>
+              <w:pStyle w:val="Compact"/>
+            </w:pPr>
+            <w:r>
+              <w:t xml:space="preserve">55.0</w:t>
+            </w:r>
+          </w:p>
+        </w:tc>
+        <w:tc>
+          <w:tcPr/>
+          <w:p>
+            <w:pPr>
+              <w:pStyle w:val="Compact"/>
+            </w:pPr>
+            <w:r>
+              <w:t xml:space="preserve">22.0%</w:t>
             </w:r>
           </w:p>
         </w:tc>
@@ -1378,40 +1402,40 @@
               <w:pStyle w:val="Compact"/>
             </w:pPr>
             <w:r>
-              <w:t xml:space="preserve">Colloidal silicon dioxide</w:t>
-            </w:r>
-          </w:p>
-        </w:tc>
-        <w:tc>
-          <w:tcPr/>
-          <w:p>
-            <w:pPr>
-              <w:pStyle w:val="Compact"/>
-            </w:pPr>
-            <w:r>
-              <w:t xml:space="preserve">6.0</w:t>
-            </w:r>
-          </w:p>
-        </w:tc>
-        <w:tc>
-          <w:tcPr/>
-          <w:p>
-            <w:pPr>
-              <w:pStyle w:val="Compact"/>
-            </w:pPr>
-            <w:r>
-              <w:t xml:space="preserve">2.4%</w:t>
-            </w:r>
-          </w:p>
-        </w:tc>
-        <w:tc>
-          <w:tcPr/>
-          <w:p>
-            <w:pPr>
-              <w:pStyle w:val="Compact"/>
-            </w:pPr>
-            <w:r>
-              <w:t xml:space="preserve">Glidant</w:t>
+              <w:t xml:space="preserve">Lactose monohydrate</w:t>
+            </w:r>
+          </w:p>
+        </w:tc>
+        <w:tc>
+          <w:tcPr/>
+          <w:p>
+            <w:pPr>
+              <w:pStyle w:val="Compact"/>
+            </w:pPr>
+            <w:r>
+              <w:t xml:space="preserve">17.5</w:t>
+            </w:r>
+          </w:p>
+        </w:tc>
+        <w:tc>
+          <w:tcPr/>
+          <w:p>
+            <w:pPr>
+              <w:pStyle w:val="Compact"/>
+            </w:pPr>
+            <w:r>
+              <w:t xml:space="preserve">7.0%</w:t>
+            </w:r>
+          </w:p>
+        </w:tc>
+        <w:tc>
+          <w:tcPr/>
+          <w:p>
+            <w:pPr>
+              <w:pStyle w:val="Compact"/>
+            </w:pPr>
+            <w:r>
+              <w:t xml:space="preserve">Filler</w:t>
             </w:r>
           </w:p>
         </w:tc>
@@ -1424,6 +1448,98 @@
               <w:pStyle w:val="Compact"/>
             </w:pPr>
             <w:r>
+              <w:t xml:space="preserve">Poloxamer 188</w:t>
+            </w:r>
+          </w:p>
+        </w:tc>
+        <w:tc>
+          <w:tcPr/>
+          <w:p>
+            <w:pPr>
+              <w:pStyle w:val="Compact"/>
+            </w:pPr>
+            <w:r>
+              <w:t xml:space="preserve">3.75</w:t>
+            </w:r>
+          </w:p>
+        </w:tc>
+        <w:tc>
+          <w:tcPr/>
+          <w:p>
+            <w:pPr>
+              <w:pStyle w:val="Compact"/>
+            </w:pPr>
+            <w:r>
+              <w:t xml:space="preserve">1.5%</w:t>
+            </w:r>
+          </w:p>
+        </w:tc>
+        <w:tc>
+          <w:tcPr/>
+          <w:p>
+            <w:pPr>
+              <w:pStyle w:val="Compact"/>
+            </w:pPr>
+            <w:r>
+              <w:t xml:space="preserve">Surfactant (wetting)</w:t>
+            </w:r>
+          </w:p>
+        </w:tc>
+      </w:tr>
+      <w:tr>
+        <w:tc>
+          <w:tcPr/>
+          <w:p>
+            <w:pPr>
+              <w:pStyle w:val="Compact"/>
+            </w:pPr>
+            <w:r>
+              <w:t xml:space="preserve">Colloidal silicon dioxide</w:t>
+            </w:r>
+          </w:p>
+        </w:tc>
+        <w:tc>
+          <w:tcPr/>
+          <w:p>
+            <w:pPr>
+              <w:pStyle w:val="Compact"/>
+            </w:pPr>
+            <w:r>
+              <w:t xml:space="preserve">5.0</w:t>
+            </w:r>
+          </w:p>
+        </w:tc>
+        <w:tc>
+          <w:tcPr/>
+          <w:p>
+            <w:pPr>
+              <w:pStyle w:val="Compact"/>
+            </w:pPr>
+            <w:r>
+              <w:t xml:space="preserve">2.0%</w:t>
+            </w:r>
+          </w:p>
+        </w:tc>
+        <w:tc>
+          <w:tcPr/>
+          <w:p>
+            <w:pPr>
+              <w:pStyle w:val="Compact"/>
+            </w:pPr>
+            <w:r>
+              <w:t xml:space="preserve">Glidant</w:t>
+            </w:r>
+          </w:p>
+        </w:tc>
+      </w:tr>
+      <w:tr>
+        <w:tc>
+          <w:tcPr/>
+          <w:p>
+            <w:pPr>
+              <w:pStyle w:val="Compact"/>
+            </w:pPr>
+            <w:r>
               <w:t xml:space="preserve">Magnesium stearate</w:t>
             </w:r>
           </w:p>
@@ -1435,18 +1551,18 @@
               <w:pStyle w:val="Compact"/>
             </w:pPr>
             <w:r>
-              <w:t xml:space="preserve">6.0</w:t>
-            </w:r>
-          </w:p>
-        </w:tc>
-        <w:tc>
-          <w:tcPr/>
-          <w:p>
-            <w:pPr>
-              <w:pStyle w:val="Compact"/>
-            </w:pPr>
-            <w:r>
-              <w:t xml:space="preserve">2.4%</w:t>
+              <w:t xml:space="preserve">5.25</w:t>
+            </w:r>
+          </w:p>
+        </w:tc>
+        <w:tc>
+          <w:tcPr/>
+          <w:p>
+            <w:pPr>
+              <w:pStyle w:val="Compact"/>
+            </w:pPr>
+            <w:r>
+              <w:t xml:space="preserve">2.1%</w:t>
             </w:r>
           </w:p>
         </w:tc>
@@ -1522,6 +1638,24 @@
       </w:r>
       <w:r>
         <w:t xml:space="preserve">8.5 mg twice daily (q12h) - 17 mg total daily dose</w:t>
+      </w:r>
+    </w:p>
+    <w:p>
+      <w:pPr>
+        <w:pStyle w:val="BodyText"/>
+      </w:pPr>
+      <w:r>
+        <w:rPr>
+          <w:b/>
+          <w:bCs/>
+        </w:rPr>
+        <w:t xml:space="preserve">Target PK:</w:t>
+      </w:r>
+      <w:r>
+        <w:t xml:space="preserve"> </w:t>
+      </w:r>
+      <w:r>
+        <w:t xml:space="preserve">Cmax 6-10 ng/mL (matching Veradermics ~7-8 ng/mL); maintain &gt;1.62 ng/mL for 10-12h</w:t>
       </w:r>
     </w:p>
     <w:p>

</xml_diff>